<commit_message>
Revert "Merge branch 'master' of https://github.com/NikolayKaradzhov/SoftUni"
This reverts commit da827af618d8d6ce5d0854b0b06ea0e800b35595, reversing
changes made to 8198ada655a73314c5338ffad8f45773c6646996.
</commit_message>
<xml_diff>
--- a/C# Advanced/C# OOP - June 2019/Exams/Exam Preparation_old II/01. Structure_Условие.docx
+++ b/C# Advanced/C# OOP - June 2019/Exams/Exam Preparation_old II/01. Structure_Условие.docx
@@ -1,6 +1,6 @@
 
 <file path=word/document.xml><?xml version="1.0" encoding="utf-8"?>
-<w:document xmlns:wpc="http://schemas.microsoft.com/office/word/2010/wordprocessingCanvas" xmlns:cx="http://schemas.microsoft.com/office/drawing/2014/chartex" xmlns:cx1="http://schemas.microsoft.com/office/drawing/2015/9/8/chartex" xmlns:cx2="http://schemas.microsoft.com/office/drawing/2015/10/21/chartex" xmlns:cx3="http://schemas.microsoft.com/office/drawing/2016/5/9/chartex" xmlns:cx4="http://schemas.microsoft.com/office/drawing/2016/5/10/chartex" xmlns:cx5="http://schemas.microsoft.com/office/drawing/2016/5/11/chartex" xmlns:cx6="http://schemas.microsoft.com/office/drawing/2016/5/12/chartex" xmlns:cx7="http://schemas.microsoft.com/office/drawing/2016/5/13/chartex" xmlns:cx8="http://schemas.microsoft.com/office/drawing/2016/5/14/chartex" xmlns:mc="http://schemas.openxmlformats.org/markup-compatibility/2006" xmlns:aink="http://schemas.microsoft.com/office/drawing/2016/ink" xmlns:am3d="http://schemas.microsoft.com/office/drawing/2017/model3d" xmlns:o="urn:schemas-microsoft-com:office:office" xmlns:r="http://schemas.openxmlformats.org/officeDocument/2006/relationships" xmlns:m="http://schemas.openxmlformats.org/officeDocument/2006/math" xmlns:v="urn:schemas-microsoft-com:vml" xmlns:wp14="http://schemas.microsoft.com/office/word/2010/wordprocessingDrawing" xmlns:wp="http://schemas.openxmlformats.org/drawingml/2006/wordprocessingDrawing" xmlns:w10="urn:schemas-microsoft-com:office:word" xmlns:w="http://schemas.openxmlformats.org/wordprocessingml/2006/main" xmlns:w14="http://schemas.microsoft.com/office/word/2010/wordml" xmlns:w15="http://schemas.microsoft.com/office/word/2012/wordml" xmlns:w16cid="http://schemas.microsoft.com/office/word/2016/wordml/cid" xmlns:w16se="http://schemas.microsoft.com/office/word/2015/wordml/symex" xmlns:wpg="http://schemas.microsoft.com/office/word/2010/wordprocessingGroup" xmlns:wpi="http://schemas.microsoft.com/office/word/2010/wordprocessingInk" xmlns:wne="http://schemas.microsoft.com/office/word/2006/wordml" xmlns:wps="http://schemas.microsoft.com/office/word/2010/wordprocessingShape" mc:Ignorable="w14 w15 w16se w16cid wp14">
+<w:document xmlns:wpc="http://schemas.microsoft.com/office/word/2010/wordprocessingCanvas" xmlns:cx="http://schemas.microsoft.com/office/drawing/2014/chartex" xmlns:cx1="http://schemas.microsoft.com/office/drawing/2015/9/8/chartex" xmlns:mc="http://schemas.openxmlformats.org/markup-compatibility/2006" xmlns:o="urn:schemas-microsoft-com:office:office" xmlns:r="http://schemas.openxmlformats.org/officeDocument/2006/relationships" xmlns:m="http://schemas.openxmlformats.org/officeDocument/2006/math" xmlns:v="urn:schemas-microsoft-com:vml" xmlns:wp14="http://schemas.microsoft.com/office/word/2010/wordprocessingDrawing" xmlns:wp="http://schemas.openxmlformats.org/drawingml/2006/wordprocessingDrawing" xmlns:w10="urn:schemas-microsoft-com:office:word" xmlns:w="http://schemas.openxmlformats.org/wordprocessingml/2006/main" xmlns:w14="http://schemas.microsoft.com/office/word/2010/wordml" xmlns:w15="http://schemas.microsoft.com/office/word/2012/wordml" xmlns:w16se="http://schemas.microsoft.com/office/word/2015/wordml/symex" xmlns:wpg="http://schemas.microsoft.com/office/word/2010/wordprocessingGroup" xmlns:wpi="http://schemas.microsoft.com/office/word/2010/wordprocessingInk" xmlns:wne="http://schemas.microsoft.com/office/word/2006/wordml" xmlns:wps="http://schemas.microsoft.com/office/word/2010/wordprocessingShape" mc:Ignorable="w14 w15 w16se wp14">
   <w:body>
     <w:p>
       <w:pPr>
@@ -37,7 +37,7 @@
           <w:noProof/>
         </w:rPr>
         <w:drawing>
-          <wp:inline distT="0" distB="0" distL="0" distR="0" wp14:anchorId="53E78C93" wp14:editId="7508D49E">
+          <wp:inline distT="0" distB="0" distL="0" distR="0">
             <wp:extent cx="1866900" cy="1866900"/>
             <wp:effectExtent l="0" t="0" r="0" b="0"/>
             <wp:docPr id="6" name="Picture 6" descr="Image result for restaurant png"/>
@@ -259,8 +259,6 @@
       <w:r>
         <w:t>Task 1: Structure (</w:t>
       </w:r>
-      <w:bookmarkStart w:id="0" w:name="_GoBack"/>
-      <w:bookmarkEnd w:id="0"/>
       <w:r>
         <w:t>50 points)</w:t>
       </w:r>
@@ -2725,7 +2723,7 @@
           <w:szCs w:val="28"/>
         </w:rPr>
       </w:pPr>
-      <w:bookmarkStart w:id="1" w:name="_Hlk511672971"/>
+      <w:bookmarkStart w:id="0" w:name="_Hlk511672971"/>
       <w:r>
         <w:rPr>
           <w:rFonts w:ascii="Consolas" w:hAnsi="Consolas"/>
@@ -2782,7 +2780,7 @@
         </w:rPr>
         <w:t>)</w:t>
       </w:r>
-      <w:bookmarkEnd w:id="1"/>
+      <w:bookmarkEnd w:id="0"/>
     </w:p>
     <w:p>
       <w:pPr>
@@ -9955,6 +9953,8 @@
       <w:r>
         <w:t>You will receive a skeleton with one class inside. The class will have some methods, properties, fields and constructors. Cover the whole class with unit test to make sure that the class is working as intended.</w:t>
       </w:r>
+      <w:bookmarkStart w:id="1" w:name="_GoBack"/>
+      <w:bookmarkEnd w:id="1"/>
     </w:p>
     <w:sectPr>
       <w:headerReference w:type="default" r:id="rId9"/>
@@ -9970,7 +9970,7 @@
 </file>
 
 <file path=word/endnotes.xml><?xml version="1.0" encoding="utf-8"?>
-<w:endnotes xmlns:wpc="http://schemas.microsoft.com/office/word/2010/wordprocessingCanvas" xmlns:cx="http://schemas.microsoft.com/office/drawing/2014/chartex" xmlns:cx1="http://schemas.microsoft.com/office/drawing/2015/9/8/chartex" xmlns:cx2="http://schemas.microsoft.com/office/drawing/2015/10/21/chartex" xmlns:cx3="http://schemas.microsoft.com/office/drawing/2016/5/9/chartex" xmlns:cx4="http://schemas.microsoft.com/office/drawing/2016/5/10/chartex" xmlns:cx5="http://schemas.microsoft.com/office/drawing/2016/5/11/chartex" xmlns:cx6="http://schemas.microsoft.com/office/drawing/2016/5/12/chartex" xmlns:cx7="http://schemas.microsoft.com/office/drawing/2016/5/13/chartex" xmlns:cx8="http://schemas.microsoft.com/office/drawing/2016/5/14/chartex" xmlns:mc="http://schemas.openxmlformats.org/markup-compatibility/2006" xmlns:aink="http://schemas.microsoft.com/office/drawing/2016/ink" xmlns:am3d="http://schemas.microsoft.com/office/drawing/2017/model3d" xmlns:o="urn:schemas-microsoft-com:office:office" xmlns:r="http://schemas.openxmlformats.org/officeDocument/2006/relationships" xmlns:m="http://schemas.openxmlformats.org/officeDocument/2006/math" xmlns:v="urn:schemas-microsoft-com:vml" xmlns:wp14="http://schemas.microsoft.com/office/word/2010/wordprocessingDrawing" xmlns:wp="http://schemas.openxmlformats.org/drawingml/2006/wordprocessingDrawing" xmlns:w10="urn:schemas-microsoft-com:office:word" xmlns:w="http://schemas.openxmlformats.org/wordprocessingml/2006/main" xmlns:w14="http://schemas.microsoft.com/office/word/2010/wordml" xmlns:w15="http://schemas.microsoft.com/office/word/2012/wordml" xmlns:w16cid="http://schemas.microsoft.com/office/word/2016/wordml/cid" xmlns:w16se="http://schemas.microsoft.com/office/word/2015/wordml/symex" xmlns:wpg="http://schemas.microsoft.com/office/word/2010/wordprocessingGroup" xmlns:wpi="http://schemas.microsoft.com/office/word/2010/wordprocessingInk" xmlns:wne="http://schemas.microsoft.com/office/word/2006/wordml" xmlns:wps="http://schemas.microsoft.com/office/word/2010/wordprocessingShape" mc:Ignorable="w14 w15 w16se w16cid wp14">
+<w:endnotes xmlns:wpc="http://schemas.microsoft.com/office/word/2010/wordprocessingCanvas" xmlns:cx="http://schemas.microsoft.com/office/drawing/2014/chartex" xmlns:cx1="http://schemas.microsoft.com/office/drawing/2015/9/8/chartex" xmlns:mc="http://schemas.openxmlformats.org/markup-compatibility/2006" xmlns:o="urn:schemas-microsoft-com:office:office" xmlns:r="http://schemas.openxmlformats.org/officeDocument/2006/relationships" xmlns:m="http://schemas.openxmlformats.org/officeDocument/2006/math" xmlns:v="urn:schemas-microsoft-com:vml" xmlns:wp14="http://schemas.microsoft.com/office/word/2010/wordprocessingDrawing" xmlns:wp="http://schemas.openxmlformats.org/drawingml/2006/wordprocessingDrawing" xmlns:w10="urn:schemas-microsoft-com:office:word" xmlns:w="http://schemas.openxmlformats.org/wordprocessingml/2006/main" xmlns:w14="http://schemas.microsoft.com/office/word/2010/wordml" xmlns:w15="http://schemas.microsoft.com/office/word/2012/wordml" xmlns:w16se="http://schemas.microsoft.com/office/word/2015/wordml/symex" xmlns:wpg="http://schemas.microsoft.com/office/word/2010/wordprocessingGroup" xmlns:wpi="http://schemas.microsoft.com/office/word/2010/wordprocessingInk" xmlns:wne="http://schemas.microsoft.com/office/word/2006/wordml" xmlns:wps="http://schemas.microsoft.com/office/word/2010/wordprocessingShape" mc:Ignorable="w14 w15 w16se wp14">
   <w:endnote w:type="separator" w:id="-1">
     <w:p>
       <w:pPr>
@@ -9995,7 +9995,7 @@
 </file>
 
 <file path=word/footer1.xml><?xml version="1.0" encoding="utf-8"?>
-<w:ftr xmlns:wpc="http://schemas.microsoft.com/office/word/2010/wordprocessingCanvas" xmlns:cx="http://schemas.microsoft.com/office/drawing/2014/chartex" xmlns:cx1="http://schemas.microsoft.com/office/drawing/2015/9/8/chartex" xmlns:cx2="http://schemas.microsoft.com/office/drawing/2015/10/21/chartex" xmlns:cx3="http://schemas.microsoft.com/office/drawing/2016/5/9/chartex" xmlns:cx4="http://schemas.microsoft.com/office/drawing/2016/5/10/chartex" xmlns:cx5="http://schemas.microsoft.com/office/drawing/2016/5/11/chartex" xmlns:cx6="http://schemas.microsoft.com/office/drawing/2016/5/12/chartex" xmlns:cx7="http://schemas.microsoft.com/office/drawing/2016/5/13/chartex" xmlns:cx8="http://schemas.microsoft.com/office/drawing/2016/5/14/chartex" xmlns:mc="http://schemas.openxmlformats.org/markup-compatibility/2006" xmlns:aink="http://schemas.microsoft.com/office/drawing/2016/ink" xmlns:am3d="http://schemas.microsoft.com/office/drawing/2017/model3d" xmlns:o="urn:schemas-microsoft-com:office:office" xmlns:r="http://schemas.openxmlformats.org/officeDocument/2006/relationships" xmlns:m="http://schemas.openxmlformats.org/officeDocument/2006/math" xmlns:v="urn:schemas-microsoft-com:vml" xmlns:wp14="http://schemas.microsoft.com/office/word/2010/wordprocessingDrawing" xmlns:wp="http://schemas.openxmlformats.org/drawingml/2006/wordprocessingDrawing" xmlns:w10="urn:schemas-microsoft-com:office:word" xmlns:w="http://schemas.openxmlformats.org/wordprocessingml/2006/main" xmlns:w14="http://schemas.microsoft.com/office/word/2010/wordml" xmlns:w15="http://schemas.microsoft.com/office/word/2012/wordml" xmlns:w16cid="http://schemas.microsoft.com/office/word/2016/wordml/cid" xmlns:w16se="http://schemas.microsoft.com/office/word/2015/wordml/symex" xmlns:wpg="http://schemas.microsoft.com/office/word/2010/wordprocessingGroup" xmlns:wpi="http://schemas.microsoft.com/office/word/2010/wordprocessingInk" xmlns:wne="http://schemas.microsoft.com/office/word/2006/wordml" xmlns:wps="http://schemas.microsoft.com/office/word/2010/wordprocessingShape" mc:Ignorable="w14 w15 w16se w16cid wp14">
+<w:ftr xmlns:wpc="http://schemas.microsoft.com/office/word/2010/wordprocessingCanvas" xmlns:cx="http://schemas.microsoft.com/office/drawing/2014/chartex" xmlns:cx1="http://schemas.microsoft.com/office/drawing/2015/9/8/chartex" xmlns:mc="http://schemas.openxmlformats.org/markup-compatibility/2006" xmlns:o="urn:schemas-microsoft-com:office:office" xmlns:r="http://schemas.openxmlformats.org/officeDocument/2006/relationships" xmlns:m="http://schemas.openxmlformats.org/officeDocument/2006/math" xmlns:v="urn:schemas-microsoft-com:vml" xmlns:wp14="http://schemas.microsoft.com/office/word/2010/wordprocessingDrawing" xmlns:wp="http://schemas.openxmlformats.org/drawingml/2006/wordprocessingDrawing" xmlns:w10="urn:schemas-microsoft-com:office:word" xmlns:w="http://schemas.openxmlformats.org/wordprocessingml/2006/main" xmlns:w14="http://schemas.microsoft.com/office/word/2010/wordml" xmlns:w15="http://schemas.microsoft.com/office/word/2012/wordml" xmlns:w16se="http://schemas.microsoft.com/office/word/2015/wordml/symex" xmlns:wpg="http://schemas.microsoft.com/office/word/2010/wordprocessingGroup" xmlns:wpi="http://schemas.microsoft.com/office/word/2010/wordprocessingInk" xmlns:wne="http://schemas.microsoft.com/office/word/2006/wordml" xmlns:wps="http://schemas.microsoft.com/office/word/2010/wordprocessingShape" mc:Ignorable="w14 w15 w16se wp14">
   <w:p>
     <w:pPr>
       <w:pStyle w:val="Footer"/>
@@ -10007,7 +10007,7 @@
       <mc:AlternateContent>
         <mc:Choice Requires="wps">
           <w:drawing>
-            <wp:anchor distT="0" distB="0" distL="114300" distR="114300" simplePos="0" relativeHeight="17" behindDoc="1" locked="0" layoutInCell="1" allowOverlap="1" wp14:anchorId="18B9AE0E" wp14:editId="26571A17">
+            <wp:anchor distT="0" distB="0" distL="114300" distR="114300" simplePos="0" relativeHeight="17" behindDoc="1" locked="0" layoutInCell="1" allowOverlap="1" wp14:anchorId="6C8CF5C7">
               <wp:simplePos x="0" y="0"/>
               <wp:positionH relativeFrom="column">
                 <wp:posOffset>-635</wp:posOffset>
@@ -10058,7 +10058,7 @@
             </wp:anchor>
           </w:drawing>
         </mc:Choice>
-        <mc:Fallback>
+        <mc:Fallback xmlns:cx2="http://schemas.microsoft.com/office/drawing/2015/10/21/chartex" xmlns:cx3="http://schemas.microsoft.com/office/drawing/2016/5/9/chartex" xmlns:cx4="http://schemas.microsoft.com/office/drawing/2016/5/10/chartex" xmlns:cx5="http://schemas.microsoft.com/office/drawing/2016/5/11/chartex" xmlns:cx6="http://schemas.microsoft.com/office/drawing/2016/5/12/chartex" xmlns:cx7="http://schemas.microsoft.com/office/drawing/2016/5/13/chartex" xmlns:cx8="http://schemas.microsoft.com/office/drawing/2016/5/14/chartex" xmlns:aink="http://schemas.microsoft.com/office/drawing/2016/ink" xmlns:am3d="http://schemas.microsoft.com/office/drawing/2017/model3d" xmlns:w16cid="http://schemas.microsoft.com/office/word/2016/wordml/cid">
           <w:pict>
             <v:line id="shape_0" from="-0.05pt,5.2pt" to="520.7pt,5.2pt" ID="Straight Connector 14" stroked="t" style="position:absolute" wp14:anchorId="6C8CF5C7">
               <v:stroke color="#f37123" weight="12600" joinstyle="round" endcap="flat"/>
@@ -10075,7 +10075,7 @@
       <mc:AlternateContent>
         <mc:Choice Requires="wps">
           <w:drawing>
-            <wp:anchor distT="0" distB="0" distL="114300" distR="114300" simplePos="0" relativeHeight="25" behindDoc="1" locked="0" layoutInCell="1" allowOverlap="1" wp14:anchorId="7690B75F" wp14:editId="28D7C19B">
+            <wp:anchor distT="0" distB="0" distL="114300" distR="114300" simplePos="0" relativeHeight="25" behindDoc="1" locked="0" layoutInCell="1" allowOverlap="1" wp14:anchorId="6A22AF92">
               <wp:simplePos x="0" y="0"/>
               <wp:positionH relativeFrom="column">
                 <wp:posOffset>5647055</wp:posOffset>
@@ -10228,7 +10228,7 @@
         </mc:Choice>
         <mc:Fallback>
           <w:pict>
-            <v:rect w14:anchorId="7690B75F" id="Text Box 13" o:spid="_x0000_s1026" style="position:absolute;margin-left:444.65pt;margin-top:26.95pt;width:70.95pt;height:15.95pt;z-index:-503316455;visibility:visible;mso-wrap-style:square;mso-wrap-distance-left:9pt;mso-wrap-distance-top:0;mso-wrap-distance-right:9pt;mso-wrap-distance-bottom:0;mso-position-horizontal:absolute;mso-position-horizontal-relative:text;mso-position-vertical:absolute;mso-position-vertical-relative:text;v-text-anchor:middle" o:gfxdata="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" filled="f" stroked="f" strokeweight=".18mm">
+            <v:rect w14:anchorId="6A22AF92" id="Text Box 13" o:spid="_x0000_s1026" style="position:absolute;margin-left:444.65pt;margin-top:26.95pt;width:70.95pt;height:15.95pt;z-index:-503316455;visibility:visible;mso-wrap-style:square;mso-wrap-distance-left:9pt;mso-wrap-distance-top:0;mso-wrap-distance-right:9pt;mso-wrap-distance-bottom:0;mso-position-horizontal:absolute;mso-position-horizontal-relative:text;mso-position-vertical:absolute;mso-position-vertical-relative:text;v-text-anchor:middle" o:gfxdata="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" filled="f" stroked="f" strokeweight=".18mm">
               <v:textbox inset="0,0,0,0">
                 <w:txbxContent>
                   <w:p>
@@ -10338,7 +10338,7 @@
       <mc:AlternateContent>
         <mc:Choice Requires="wps">
           <w:drawing>
-            <wp:anchor distT="0" distB="0" distL="114300" distR="114300" simplePos="0" relativeHeight="33" behindDoc="1" locked="0" layoutInCell="1" allowOverlap="1" wp14:anchorId="782B2827" wp14:editId="2AB05FFF">
+            <wp:anchor distT="0" distB="0" distL="114300" distR="114300" simplePos="0" relativeHeight="33" behindDoc="1" locked="0" layoutInCell="1" allowOverlap="1" wp14:anchorId="22AAE1D2">
               <wp:simplePos x="0" y="0"/>
               <wp:positionH relativeFrom="column">
                 <wp:posOffset>1589405</wp:posOffset>
@@ -10411,7 +10411,7 @@
         </mc:Choice>
         <mc:Fallback>
           <w:pict>
-            <v:rect w14:anchorId="782B2827" id="Text Box 12" o:spid="_x0000_s1027" style="position:absolute;margin-left:125.15pt;margin-top:26.95pt;width:44.9pt;height:15.8pt;z-index:-503316447;visibility:visible;mso-wrap-style:square;mso-wrap-distance-left:9pt;mso-wrap-distance-top:0;mso-wrap-distance-right:9pt;mso-wrap-distance-bottom:0;mso-position-horizontal:absolute;mso-position-horizontal-relative:text;mso-position-vertical:absolute;mso-position-vertical-relative:text;v-text-anchor:middle" o:gfxdata="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" filled="f" stroked="f" strokeweight=".18mm">
+            <v:rect w14:anchorId="22AAE1D2" id="Text Box 12" o:spid="_x0000_s1027" style="position:absolute;margin-left:125.15pt;margin-top:26.95pt;width:44.9pt;height:15.8pt;z-index:-503316447;visibility:visible;mso-wrap-style:square;mso-wrap-distance-left:9pt;mso-wrap-distance-top:0;mso-wrap-distance-right:9pt;mso-wrap-distance-bottom:0;mso-position-horizontal:absolute;mso-position-horizontal-relative:text;mso-position-vertical:absolute;mso-position-vertical-relative:text;v-text-anchor:middle" o:gfxdata="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" filled="f" stroked="f" strokeweight=".18mm">
               <v:textbox inset=".49mm,0,0,0">
                 <w:txbxContent>
                   <w:p>
@@ -10441,7 +10441,7 @@
       <mc:AlternateContent>
         <mc:Choice Requires="wps">
           <w:drawing>
-            <wp:anchor distT="0" distB="0" distL="114300" distR="114300" simplePos="0" relativeHeight="42" behindDoc="1" locked="0" layoutInCell="1" allowOverlap="1" wp14:anchorId="4B5F8EFB" wp14:editId="2BFD08C1">
+            <wp:anchor distT="0" distB="0" distL="114300" distR="114300" simplePos="0" relativeHeight="42" behindDoc="1" locked="0" layoutInCell="1" allowOverlap="1" wp14:anchorId="4D267C17">
               <wp:simplePos x="0" y="0"/>
               <wp:positionH relativeFrom="column">
                 <wp:posOffset>1579880</wp:posOffset>
@@ -10551,7 +10551,7 @@
                               <w:noProof/>
                             </w:rPr>
                             <w:drawing>
-                              <wp:inline distT="0" distB="8890" distL="0" distR="5080" wp14:anchorId="6220D8CC" wp14:editId="2129EF31">
+                              <wp:inline distT="0" distB="8890" distL="0" distR="5080">
                                 <wp:extent cx="166370" cy="200660"/>
                                 <wp:effectExtent l="0" t="0" r="0" b="0"/>
                                 <wp:docPr id="9" name="Picture 116"/>
@@ -10600,7 +10600,7 @@
                               <w:noProof/>
                             </w:rPr>
                             <w:drawing>
-                              <wp:inline distT="0" distB="1905" distL="0" distR="5080" wp14:anchorId="60C9DF8C" wp14:editId="3B91F944">
+                              <wp:inline distT="0" distB="1905" distL="0" distR="5080">
                                 <wp:extent cx="166370" cy="207645"/>
                                 <wp:effectExtent l="0" t="0" r="0" b="0"/>
                                 <wp:docPr id="10" name="Picture 117"/>
@@ -10650,7 +10650,7 @@
                               <w:noProof/>
                             </w:rPr>
                             <w:drawing>
-                              <wp:inline distT="0" distB="0" distL="0" distR="0" wp14:anchorId="6A1485C2" wp14:editId="305C5E6F">
+                              <wp:inline distT="0" distB="0" distL="0" distR="0">
                                 <wp:extent cx="198120" cy="198120"/>
                                 <wp:effectExtent l="0" t="0" r="0" b="0"/>
                                 <wp:docPr id="11" name="Picture 118"/>
@@ -10699,7 +10699,7 @@
                               <w:noProof/>
                             </w:rPr>
                             <w:drawing>
-                              <wp:inline distT="0" distB="0" distL="0" distR="0" wp14:anchorId="629FA4EF" wp14:editId="21875226">
+                              <wp:inline distT="0" distB="0" distL="0" distR="0">
                                 <wp:extent cx="198120" cy="198120"/>
                                 <wp:effectExtent l="0" t="0" r="0" b="0"/>
                                 <wp:docPr id="12" name="Picture 119"/>
@@ -10748,7 +10748,7 @@
                               <w:noProof/>
                             </w:rPr>
                             <w:drawing>
-                              <wp:inline distT="0" distB="0" distL="0" distR="0" wp14:anchorId="5F672FCE" wp14:editId="14A1CDED">
+                              <wp:inline distT="0" distB="0" distL="0" distR="0">
                                 <wp:extent cx="198120" cy="198120"/>
                                 <wp:effectExtent l="0" t="0" r="0" b="0"/>
                                 <wp:docPr id="13" name="Picture 120"/>
@@ -10797,7 +10797,7 @@
                               <w:noProof/>
                             </w:rPr>
                             <w:drawing>
-                              <wp:inline distT="0" distB="0" distL="0" distR="0" wp14:anchorId="1E65B9A4" wp14:editId="3F8F996D">
+                              <wp:inline distT="0" distB="0" distL="0" distR="0">
                                 <wp:extent cx="193675" cy="193675"/>
                                 <wp:effectExtent l="0" t="0" r="0" b="0"/>
                                 <wp:docPr id="14" name="Picture 121"/>
@@ -10846,7 +10846,7 @@
                               <w:noProof/>
                             </w:rPr>
                             <w:drawing>
-                              <wp:inline distT="0" distB="0" distL="0" distR="0" wp14:anchorId="02FDC411" wp14:editId="5C576F01">
+                              <wp:inline distT="0" distB="0" distL="0" distR="0">
                                 <wp:extent cx="173355" cy="173355"/>
                                 <wp:effectExtent l="0" t="0" r="0" b="0"/>
                                 <wp:docPr id="15" name="Picture 122"/>
@@ -10895,7 +10895,7 @@
                               <w:noProof/>
                             </w:rPr>
                             <w:drawing>
-                              <wp:inline distT="0" distB="0" distL="0" distR="0" wp14:anchorId="214A675D" wp14:editId="3E6C17C7">
+                              <wp:inline distT="0" distB="0" distL="0" distR="0">
                                 <wp:extent cx="198120" cy="198120"/>
                                 <wp:effectExtent l="0" t="0" r="0" b="0"/>
                                 <wp:docPr id="16" name="Picture 123"/>
@@ -10944,7 +10944,7 @@
                               <w:noProof/>
                             </w:rPr>
                             <w:drawing>
-                              <wp:inline distT="0" distB="0" distL="0" distR="1905" wp14:anchorId="53D90196" wp14:editId="471EBE98">
+                              <wp:inline distT="0" distB="0" distL="0" distR="1905">
                                 <wp:extent cx="207645" cy="198755"/>
                                 <wp:effectExtent l="0" t="0" r="0" b="0"/>
                                 <wp:docPr id="17" name="Picture 124"/>
@@ -10993,7 +10993,7 @@
                               <w:noProof/>
                             </w:rPr>
                             <w:drawing>
-                              <wp:inline distT="0" distB="0" distL="0" distR="0" wp14:anchorId="0182A4AA" wp14:editId="0BF3C043">
+                              <wp:inline distT="0" distB="0" distL="0" distR="0">
                                 <wp:extent cx="198120" cy="198120"/>
                                 <wp:effectExtent l="0" t="0" r="0" b="0"/>
                                 <wp:docPr id="18" name="Picture 125"/>
@@ -11044,7 +11044,7 @@
         </mc:Choice>
         <mc:Fallback>
           <w:pict>
-            <v:rect w14:anchorId="4B5F8EFB" id="Text Box 11" o:spid="_x0000_s1028" style="position:absolute;margin-left:124.4pt;margin-top:6.7pt;width:396.35pt;height:40.5pt;z-index:-503316438;visibility:visible;mso-wrap-style:square;mso-wrap-distance-left:9pt;mso-wrap-distance-top:0;mso-wrap-distance-right:9pt;mso-wrap-distance-bottom:0;mso-position-horizontal:absolute;mso-position-horizontal-relative:text;mso-position-vertical:absolute;mso-position-vertical-relative:text;v-text-anchor:top" o:gfxdata="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" filled="f" stroked="f" strokeweight=".26mm">
+            <v:rect w14:anchorId="4D267C17" id="Text Box 11" o:spid="_x0000_s1028" style="position:absolute;margin-left:124.4pt;margin-top:6.7pt;width:396.35pt;height:40.5pt;z-index:-503316438;visibility:visible;mso-wrap-style:square;mso-wrap-distance-left:9pt;mso-wrap-distance-top:0;mso-wrap-distance-right:9pt;mso-wrap-distance-bottom:0;mso-position-horizontal:absolute;mso-position-horizontal-relative:text;mso-position-vertical:absolute;mso-position-vertical-relative:text;v-text-anchor:top" o:gfxdata="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" filled="f" stroked="f" strokeweight=".26mm">
               <v:textbox inset=".49mm,1.2mm,.49mm,.49mm">
                 <w:txbxContent>
                   <w:p>
@@ -11113,7 +11113,7 @@
                         <w:noProof/>
                       </w:rPr>
                       <w:drawing>
-                        <wp:inline distT="0" distB="8890" distL="0" distR="5080" wp14:anchorId="6220D8CC" wp14:editId="2129EF31">
+                        <wp:inline distT="0" distB="8890" distL="0" distR="5080">
                           <wp:extent cx="166370" cy="200660"/>
                           <wp:effectExtent l="0" t="0" r="0" b="0"/>
                           <wp:docPr id="9" name="Picture 116"/>
@@ -11130,7 +11130,7 @@
                                   </pic:cNvPicPr>
                                 </pic:nvPicPr>
                                 <pic:blipFill>
-                                  <a:blip r:embed="rId3"/>
+                                  <a:blip r:embed="rId15"/>
                                   <a:stretch>
                                     <a:fillRect/>
                                   </a:stretch>
@@ -11162,7 +11162,7 @@
                         <w:noProof/>
                       </w:rPr>
                       <w:drawing>
-                        <wp:inline distT="0" distB="1905" distL="0" distR="5080" wp14:anchorId="60C9DF8C" wp14:editId="3B91F944">
+                        <wp:inline distT="0" distB="1905" distL="0" distR="5080">
                           <wp:extent cx="166370" cy="207645"/>
                           <wp:effectExtent l="0" t="0" r="0" b="0"/>
                           <wp:docPr id="10" name="Picture 117"/>
@@ -11179,7 +11179,7 @@
                                   </pic:cNvPicPr>
                                 </pic:nvPicPr>
                                 <pic:blipFill>
-                                  <a:blip r:embed="rId4"/>
+                                  <a:blip r:embed="rId16"/>
                                   <a:stretch>
                                     <a:fillRect/>
                                   </a:stretch>
@@ -11212,7 +11212,7 @@
                         <w:noProof/>
                       </w:rPr>
                       <w:drawing>
-                        <wp:inline distT="0" distB="0" distL="0" distR="0" wp14:anchorId="6A1485C2" wp14:editId="305C5E6F">
+                        <wp:inline distT="0" distB="0" distL="0" distR="0">
                           <wp:extent cx="198120" cy="198120"/>
                           <wp:effectExtent l="0" t="0" r="0" b="0"/>
                           <wp:docPr id="11" name="Picture 118"/>
@@ -11229,7 +11229,7 @@
                                   </pic:cNvPicPr>
                                 </pic:nvPicPr>
                                 <pic:blipFill>
-                                  <a:blip r:embed="rId5"/>
+                                  <a:blip r:embed="rId17"/>
                                   <a:stretch>
                                     <a:fillRect/>
                                   </a:stretch>
@@ -11261,7 +11261,7 @@
                         <w:noProof/>
                       </w:rPr>
                       <w:drawing>
-                        <wp:inline distT="0" distB="0" distL="0" distR="0" wp14:anchorId="629FA4EF" wp14:editId="21875226">
+                        <wp:inline distT="0" distB="0" distL="0" distR="0">
                           <wp:extent cx="198120" cy="198120"/>
                           <wp:effectExtent l="0" t="0" r="0" b="0"/>
                           <wp:docPr id="12" name="Picture 119"/>
@@ -11278,7 +11278,7 @@
                                   </pic:cNvPicPr>
                                 </pic:nvPicPr>
                                 <pic:blipFill>
-                                  <a:blip r:embed="rId6"/>
+                                  <a:blip r:embed="rId18"/>
                                   <a:stretch>
                                     <a:fillRect/>
                                   </a:stretch>
@@ -11310,7 +11310,7 @@
                         <w:noProof/>
                       </w:rPr>
                       <w:drawing>
-                        <wp:inline distT="0" distB="0" distL="0" distR="0" wp14:anchorId="5F672FCE" wp14:editId="14A1CDED">
+                        <wp:inline distT="0" distB="0" distL="0" distR="0">
                           <wp:extent cx="198120" cy="198120"/>
                           <wp:effectExtent l="0" t="0" r="0" b="0"/>
                           <wp:docPr id="13" name="Picture 120"/>
@@ -11327,7 +11327,7 @@
                                   </pic:cNvPicPr>
                                 </pic:nvPicPr>
                                 <pic:blipFill>
-                                  <a:blip r:embed="rId7"/>
+                                  <a:blip r:embed="rId19"/>
                                   <a:stretch>
                                     <a:fillRect/>
                                   </a:stretch>
@@ -11359,7 +11359,7 @@
                         <w:noProof/>
                       </w:rPr>
                       <w:drawing>
-                        <wp:inline distT="0" distB="0" distL="0" distR="0" wp14:anchorId="1E65B9A4" wp14:editId="3F8F996D">
+                        <wp:inline distT="0" distB="0" distL="0" distR="0">
                           <wp:extent cx="193675" cy="193675"/>
                           <wp:effectExtent l="0" t="0" r="0" b="0"/>
                           <wp:docPr id="14" name="Picture 121"/>
@@ -11376,7 +11376,7 @@
                                   </pic:cNvPicPr>
                                 </pic:nvPicPr>
                                 <pic:blipFill>
-                                  <a:blip r:embed="rId8"/>
+                                  <a:blip r:embed="rId20"/>
                                   <a:stretch>
                                     <a:fillRect/>
                                   </a:stretch>
@@ -11408,7 +11408,7 @@
                         <w:noProof/>
                       </w:rPr>
                       <w:drawing>
-                        <wp:inline distT="0" distB="0" distL="0" distR="0" wp14:anchorId="02FDC411" wp14:editId="5C576F01">
+                        <wp:inline distT="0" distB="0" distL="0" distR="0">
                           <wp:extent cx="173355" cy="173355"/>
                           <wp:effectExtent l="0" t="0" r="0" b="0"/>
                           <wp:docPr id="15" name="Picture 122"/>
@@ -11425,7 +11425,7 @@
                                   </pic:cNvPicPr>
                                 </pic:nvPicPr>
                                 <pic:blipFill>
-                                  <a:blip r:embed="rId9"/>
+                                  <a:blip r:embed="rId21"/>
                                   <a:stretch>
                                     <a:fillRect/>
                                   </a:stretch>
@@ -11457,7 +11457,7 @@
                         <w:noProof/>
                       </w:rPr>
                       <w:drawing>
-                        <wp:inline distT="0" distB="0" distL="0" distR="0" wp14:anchorId="214A675D" wp14:editId="3E6C17C7">
+                        <wp:inline distT="0" distB="0" distL="0" distR="0">
                           <wp:extent cx="198120" cy="198120"/>
                           <wp:effectExtent l="0" t="0" r="0" b="0"/>
                           <wp:docPr id="16" name="Picture 123"/>
@@ -11474,7 +11474,7 @@
                                   </pic:cNvPicPr>
                                 </pic:nvPicPr>
                                 <pic:blipFill>
-                                  <a:blip r:embed="rId10"/>
+                                  <a:blip r:embed="rId22"/>
                                   <a:stretch>
                                     <a:fillRect/>
                                   </a:stretch>
@@ -11506,7 +11506,7 @@
                         <w:noProof/>
                       </w:rPr>
                       <w:drawing>
-                        <wp:inline distT="0" distB="0" distL="0" distR="1905" wp14:anchorId="53D90196" wp14:editId="471EBE98">
+                        <wp:inline distT="0" distB="0" distL="0" distR="1905">
                           <wp:extent cx="207645" cy="198755"/>
                           <wp:effectExtent l="0" t="0" r="0" b="0"/>
                           <wp:docPr id="17" name="Picture 124"/>
@@ -11523,7 +11523,7 @@
                                   </pic:cNvPicPr>
                                 </pic:nvPicPr>
                                 <pic:blipFill>
-                                  <a:blip r:embed="rId11"/>
+                                  <a:blip r:embed="rId23"/>
                                   <a:stretch>
                                     <a:fillRect/>
                                   </a:stretch>
@@ -11555,7 +11555,7 @@
                         <w:noProof/>
                       </w:rPr>
                       <w:drawing>
-                        <wp:inline distT="0" distB="0" distL="0" distR="0" wp14:anchorId="0182A4AA" wp14:editId="0BF3C043">
+                        <wp:inline distT="0" distB="0" distL="0" distR="0">
                           <wp:extent cx="198120" cy="198120"/>
                           <wp:effectExtent l="0" t="0" r="0" b="0"/>
                           <wp:docPr id="18" name="Picture 125"/>
@@ -11572,7 +11572,7 @@
                                   </pic:cNvPicPr>
                                 </pic:nvPicPr>
                                 <pic:blipFill>
-                                  <a:blip r:embed="rId12"/>
+                                  <a:blip r:embed="rId24"/>
                                   <a:stretch>
                                     <a:fillRect/>
                                   </a:stretch>
@@ -11605,7 +11605,7 @@
         <w:noProof/>
       </w:rPr>
       <w:drawing>
-        <wp:anchor distT="0" distB="2540" distL="0" distR="114300" simplePos="0" relativeHeight="9" behindDoc="1" locked="0" layoutInCell="1" allowOverlap="1" wp14:anchorId="2545983A" wp14:editId="79EDA0D0">
+        <wp:anchor distT="0" distB="2540" distL="0" distR="114300" simplePos="0" relativeHeight="9" behindDoc="1" locked="0" layoutInCell="1" allowOverlap="1">
           <wp:simplePos x="0" y="0"/>
           <wp:positionH relativeFrom="margin">
             <wp:align>left</wp:align>
@@ -11630,7 +11630,7 @@
                   </pic:cNvPicPr>
                 </pic:nvPicPr>
                 <pic:blipFill>
-                  <a:blip r:embed="rId15"/>
+                  <a:blip r:embed="rId25"/>
                   <a:stretch>
                     <a:fillRect/>
                   </a:stretch>
@@ -11655,7 +11655,7 @@
 </file>
 
 <file path=word/footnotes.xml><?xml version="1.0" encoding="utf-8"?>
-<w:footnotes xmlns:wpc="http://schemas.microsoft.com/office/word/2010/wordprocessingCanvas" xmlns:cx="http://schemas.microsoft.com/office/drawing/2014/chartex" xmlns:cx1="http://schemas.microsoft.com/office/drawing/2015/9/8/chartex" xmlns:cx2="http://schemas.microsoft.com/office/drawing/2015/10/21/chartex" xmlns:cx3="http://schemas.microsoft.com/office/drawing/2016/5/9/chartex" xmlns:cx4="http://schemas.microsoft.com/office/drawing/2016/5/10/chartex" xmlns:cx5="http://schemas.microsoft.com/office/drawing/2016/5/11/chartex" xmlns:cx6="http://schemas.microsoft.com/office/drawing/2016/5/12/chartex" xmlns:cx7="http://schemas.microsoft.com/office/drawing/2016/5/13/chartex" xmlns:cx8="http://schemas.microsoft.com/office/drawing/2016/5/14/chartex" xmlns:mc="http://schemas.openxmlformats.org/markup-compatibility/2006" xmlns:aink="http://schemas.microsoft.com/office/drawing/2016/ink" xmlns:am3d="http://schemas.microsoft.com/office/drawing/2017/model3d" xmlns:o="urn:schemas-microsoft-com:office:office" xmlns:r="http://schemas.openxmlformats.org/officeDocument/2006/relationships" xmlns:m="http://schemas.openxmlformats.org/officeDocument/2006/math" xmlns:v="urn:schemas-microsoft-com:vml" xmlns:wp14="http://schemas.microsoft.com/office/word/2010/wordprocessingDrawing" xmlns:wp="http://schemas.openxmlformats.org/drawingml/2006/wordprocessingDrawing" xmlns:w10="urn:schemas-microsoft-com:office:word" xmlns:w="http://schemas.openxmlformats.org/wordprocessingml/2006/main" xmlns:w14="http://schemas.microsoft.com/office/word/2010/wordml" xmlns:w15="http://schemas.microsoft.com/office/word/2012/wordml" xmlns:w16cid="http://schemas.microsoft.com/office/word/2016/wordml/cid" xmlns:w16se="http://schemas.microsoft.com/office/word/2015/wordml/symex" xmlns:wpg="http://schemas.microsoft.com/office/word/2010/wordprocessingGroup" xmlns:wpi="http://schemas.microsoft.com/office/word/2010/wordprocessingInk" xmlns:wne="http://schemas.microsoft.com/office/word/2006/wordml" xmlns:wps="http://schemas.microsoft.com/office/word/2010/wordprocessingShape" mc:Ignorable="w14 w15 w16se w16cid wp14">
+<w:footnotes xmlns:wpc="http://schemas.microsoft.com/office/word/2010/wordprocessingCanvas" xmlns:cx="http://schemas.microsoft.com/office/drawing/2014/chartex" xmlns:cx1="http://schemas.microsoft.com/office/drawing/2015/9/8/chartex" xmlns:mc="http://schemas.openxmlformats.org/markup-compatibility/2006" xmlns:o="urn:schemas-microsoft-com:office:office" xmlns:r="http://schemas.openxmlformats.org/officeDocument/2006/relationships" xmlns:m="http://schemas.openxmlformats.org/officeDocument/2006/math" xmlns:v="urn:schemas-microsoft-com:vml" xmlns:wp14="http://schemas.microsoft.com/office/word/2010/wordprocessingDrawing" xmlns:wp="http://schemas.openxmlformats.org/drawingml/2006/wordprocessingDrawing" xmlns:w10="urn:schemas-microsoft-com:office:word" xmlns:w="http://schemas.openxmlformats.org/wordprocessingml/2006/main" xmlns:w14="http://schemas.microsoft.com/office/word/2010/wordml" xmlns:w15="http://schemas.microsoft.com/office/word/2012/wordml" xmlns:w16se="http://schemas.microsoft.com/office/word/2015/wordml/symex" xmlns:wpg="http://schemas.microsoft.com/office/word/2010/wordprocessingGroup" xmlns:wpi="http://schemas.microsoft.com/office/word/2010/wordprocessingInk" xmlns:wne="http://schemas.microsoft.com/office/word/2006/wordml" xmlns:wps="http://schemas.microsoft.com/office/word/2010/wordprocessingShape" mc:Ignorable="w14 w15 w16se wp14">
   <w:footnote w:type="separator" w:id="-1">
     <w:p>
       <w:pPr>
@@ -11680,7 +11680,7 @@
 </file>
 
 <file path=word/header1.xml><?xml version="1.0" encoding="utf-8"?>
-<w:hdr xmlns:wpc="http://schemas.microsoft.com/office/word/2010/wordprocessingCanvas" xmlns:cx="http://schemas.microsoft.com/office/drawing/2014/chartex" xmlns:cx1="http://schemas.microsoft.com/office/drawing/2015/9/8/chartex" xmlns:cx2="http://schemas.microsoft.com/office/drawing/2015/10/21/chartex" xmlns:cx3="http://schemas.microsoft.com/office/drawing/2016/5/9/chartex" xmlns:cx4="http://schemas.microsoft.com/office/drawing/2016/5/10/chartex" xmlns:cx5="http://schemas.microsoft.com/office/drawing/2016/5/11/chartex" xmlns:cx6="http://schemas.microsoft.com/office/drawing/2016/5/12/chartex" xmlns:cx7="http://schemas.microsoft.com/office/drawing/2016/5/13/chartex" xmlns:cx8="http://schemas.microsoft.com/office/drawing/2016/5/14/chartex" xmlns:mc="http://schemas.openxmlformats.org/markup-compatibility/2006" xmlns:aink="http://schemas.microsoft.com/office/drawing/2016/ink" xmlns:am3d="http://schemas.microsoft.com/office/drawing/2017/model3d" xmlns:o="urn:schemas-microsoft-com:office:office" xmlns:r="http://schemas.openxmlformats.org/officeDocument/2006/relationships" xmlns:m="http://schemas.openxmlformats.org/officeDocument/2006/math" xmlns:v="urn:schemas-microsoft-com:vml" xmlns:wp14="http://schemas.microsoft.com/office/word/2010/wordprocessingDrawing" xmlns:wp="http://schemas.openxmlformats.org/drawingml/2006/wordprocessingDrawing" xmlns:w10="urn:schemas-microsoft-com:office:word" xmlns:w="http://schemas.openxmlformats.org/wordprocessingml/2006/main" xmlns:w14="http://schemas.microsoft.com/office/word/2010/wordml" xmlns:w15="http://schemas.microsoft.com/office/word/2012/wordml" xmlns:w16cid="http://schemas.microsoft.com/office/word/2016/wordml/cid" xmlns:w16se="http://schemas.microsoft.com/office/word/2015/wordml/symex" xmlns:wpg="http://schemas.microsoft.com/office/word/2010/wordprocessingGroup" xmlns:wpi="http://schemas.microsoft.com/office/word/2010/wordprocessingInk" xmlns:wne="http://schemas.microsoft.com/office/word/2006/wordml" xmlns:wps="http://schemas.microsoft.com/office/word/2010/wordprocessingShape" mc:Ignorable="w14 w15 w16se w16cid wp14">
+<w:hdr xmlns:wpc="http://schemas.microsoft.com/office/word/2010/wordprocessingCanvas" xmlns:cx="http://schemas.microsoft.com/office/drawing/2014/chartex" xmlns:cx1="http://schemas.microsoft.com/office/drawing/2015/9/8/chartex" xmlns:mc="http://schemas.openxmlformats.org/markup-compatibility/2006" xmlns:o="urn:schemas-microsoft-com:office:office" xmlns:r="http://schemas.openxmlformats.org/officeDocument/2006/relationships" xmlns:m="http://schemas.openxmlformats.org/officeDocument/2006/math" xmlns:v="urn:schemas-microsoft-com:vml" xmlns:wp14="http://schemas.microsoft.com/office/word/2010/wordprocessingDrawing" xmlns:wp="http://schemas.openxmlformats.org/drawingml/2006/wordprocessingDrawing" xmlns:w10="urn:schemas-microsoft-com:office:word" xmlns:w="http://schemas.openxmlformats.org/wordprocessingml/2006/main" xmlns:w14="http://schemas.microsoft.com/office/word/2010/wordml" xmlns:w15="http://schemas.microsoft.com/office/word/2012/wordml" xmlns:w16se="http://schemas.microsoft.com/office/word/2015/wordml/symex" xmlns:wpg="http://schemas.microsoft.com/office/word/2010/wordprocessingGroup" xmlns:wpi="http://schemas.microsoft.com/office/word/2010/wordprocessingInk" xmlns:wne="http://schemas.microsoft.com/office/word/2006/wordml" xmlns:wps="http://schemas.microsoft.com/office/word/2010/wordprocessingShape" mc:Ignorable="w14 w15 w16se wp14">
   <w:p>
     <w:pPr>
       <w:pStyle w:val="Header"/>
@@ -11691,7 +11691,7 @@
 </file>
 
 <file path=word/numbering.xml><?xml version="1.0" encoding="utf-8"?>
-<w:numbering xmlns:wpc="http://schemas.microsoft.com/office/word/2010/wordprocessingCanvas" xmlns:cx="http://schemas.microsoft.com/office/drawing/2014/chartex" xmlns:cx1="http://schemas.microsoft.com/office/drawing/2015/9/8/chartex" xmlns:cx2="http://schemas.microsoft.com/office/drawing/2015/10/21/chartex" xmlns:cx3="http://schemas.microsoft.com/office/drawing/2016/5/9/chartex" xmlns:cx4="http://schemas.microsoft.com/office/drawing/2016/5/10/chartex" xmlns:cx5="http://schemas.microsoft.com/office/drawing/2016/5/11/chartex" xmlns:cx6="http://schemas.microsoft.com/office/drawing/2016/5/12/chartex" xmlns:cx7="http://schemas.microsoft.com/office/drawing/2016/5/13/chartex" xmlns:cx8="http://schemas.microsoft.com/office/drawing/2016/5/14/chartex" xmlns:mc="http://schemas.openxmlformats.org/markup-compatibility/2006" xmlns:aink="http://schemas.microsoft.com/office/drawing/2016/ink" xmlns:am3d="http://schemas.microsoft.com/office/drawing/2017/model3d" xmlns:o="urn:schemas-microsoft-com:office:office" xmlns:r="http://schemas.openxmlformats.org/officeDocument/2006/relationships" xmlns:m="http://schemas.openxmlformats.org/officeDocument/2006/math" xmlns:v="urn:schemas-microsoft-com:vml" xmlns:wp14="http://schemas.microsoft.com/office/word/2010/wordprocessingDrawing" xmlns:wp="http://schemas.openxmlformats.org/drawingml/2006/wordprocessingDrawing" xmlns:w10="urn:schemas-microsoft-com:office:word" xmlns:w="http://schemas.openxmlformats.org/wordprocessingml/2006/main" xmlns:w14="http://schemas.microsoft.com/office/word/2010/wordml" xmlns:w15="http://schemas.microsoft.com/office/word/2012/wordml" xmlns:w16cid="http://schemas.microsoft.com/office/word/2016/wordml/cid" xmlns:w16se="http://schemas.microsoft.com/office/word/2015/wordml/symex" xmlns:wpg="http://schemas.microsoft.com/office/word/2010/wordprocessingGroup" xmlns:wpi="http://schemas.microsoft.com/office/word/2010/wordprocessingInk" xmlns:wne="http://schemas.microsoft.com/office/word/2006/wordml" xmlns:wps="http://schemas.microsoft.com/office/word/2010/wordprocessingShape" mc:Ignorable="w14 w15 w16se w16cid wp14">
+<w:numbering xmlns:wpc="http://schemas.microsoft.com/office/word/2010/wordprocessingCanvas" xmlns:cx="http://schemas.microsoft.com/office/drawing/2014/chartex" xmlns:cx1="http://schemas.microsoft.com/office/drawing/2015/9/8/chartex" xmlns:mc="http://schemas.openxmlformats.org/markup-compatibility/2006" xmlns:o="urn:schemas-microsoft-com:office:office" xmlns:r="http://schemas.openxmlformats.org/officeDocument/2006/relationships" xmlns:m="http://schemas.openxmlformats.org/officeDocument/2006/math" xmlns:v="urn:schemas-microsoft-com:vml" xmlns:wp14="http://schemas.microsoft.com/office/word/2010/wordprocessingDrawing" xmlns:wp="http://schemas.openxmlformats.org/drawingml/2006/wordprocessingDrawing" xmlns:w10="urn:schemas-microsoft-com:office:word" xmlns:w="http://schemas.openxmlformats.org/wordprocessingml/2006/main" xmlns:w14="http://schemas.microsoft.com/office/word/2010/wordml" xmlns:w15="http://schemas.microsoft.com/office/word/2012/wordml" xmlns:w16se="http://schemas.microsoft.com/office/word/2015/wordml/symex" xmlns:wpg="http://schemas.microsoft.com/office/word/2010/wordprocessingGroup" xmlns:wpi="http://schemas.microsoft.com/office/word/2010/wordprocessingInk" xmlns:wne="http://schemas.microsoft.com/office/word/2006/wordml" xmlns:wps="http://schemas.microsoft.com/office/word/2010/wordprocessingShape" mc:Ignorable="w14 w15 w16se wp14">
   <w:abstractNum w:abstractNumId="0" w15:restartNumberingAfterBreak="0">
     <w:nsid w:val="14B229A1"/>
     <w:multiLevelType w:val="multilevel"/>
@@ -12374,7 +12374,7 @@
 </file>
 
 <file path=word/styles.xml><?xml version="1.0" encoding="utf-8"?>
-<w:styles xmlns:mc="http://schemas.openxmlformats.org/markup-compatibility/2006" xmlns:r="http://schemas.openxmlformats.org/officeDocument/2006/relationships" xmlns:w="http://schemas.openxmlformats.org/wordprocessingml/2006/main" xmlns:w14="http://schemas.microsoft.com/office/word/2010/wordml" xmlns:w15="http://schemas.microsoft.com/office/word/2012/wordml" xmlns:w16cid="http://schemas.microsoft.com/office/word/2016/wordml/cid" xmlns:w16se="http://schemas.microsoft.com/office/word/2015/wordml/symex" mc:Ignorable="w14 w15 w16se w16cid">
+<w:styles xmlns:mc="http://schemas.openxmlformats.org/markup-compatibility/2006" xmlns:r="http://schemas.openxmlformats.org/officeDocument/2006/relationships" xmlns:w="http://schemas.openxmlformats.org/wordprocessingml/2006/main" xmlns:w14="http://schemas.microsoft.com/office/word/2010/wordml" xmlns:w15="http://schemas.microsoft.com/office/word/2012/wordml" xmlns:w16se="http://schemas.microsoft.com/office/word/2015/wordml/symex" mc:Ignorable="w14 w15 w16se">
   <w:docDefaults>
     <w:rPrDefault>
       <w:rPr>
@@ -12386,7 +12386,7 @@
     </w:rPrDefault>
     <w:pPrDefault/>
   </w:docDefaults>
-  <w:latentStyles w:defLockedState="0" w:defUIPriority="99" w:defSemiHidden="0" w:defUnhideWhenUsed="0" w:defQFormat="0" w:count="377">
+  <w:latentStyles w:defLockedState="0" w:defUIPriority="99" w:defSemiHidden="0" w:defUnhideWhenUsed="0" w:defQFormat="0" w:count="371">
     <w:lsdException w:name="Normal" w:uiPriority="0" w:qFormat="1"/>
     <w:lsdException w:name="heading 1" w:uiPriority="9" w:qFormat="1"/>
     <w:lsdException w:name="heading 2" w:semiHidden="1" w:uiPriority="9" w:unhideWhenUsed="1" w:qFormat="1"/>
@@ -12534,8 +12534,11 @@
     <w:lsdException w:name="Table 3D effects 3" w:semiHidden="1" w:unhideWhenUsed="1"/>
     <w:lsdException w:name="Table Contemporary" w:semiHidden="1" w:unhideWhenUsed="1"/>
     <w:lsdException w:name="Table Elegant" w:semiHidden="1" w:unhideWhenUsed="1"/>
+    <w:lsdException w:name="Table Professional" w:semiHidden="1" w:unhideWhenUsed="1"/>
     <w:lsdException w:name="Table Subtle 1" w:semiHidden="1" w:unhideWhenUsed="1"/>
     <w:lsdException w:name="Table Subtle 2" w:semiHidden="1" w:unhideWhenUsed="1"/>
+    <w:lsdException w:name="Table Web 1" w:semiHidden="1" w:unhideWhenUsed="1"/>
+    <w:lsdException w:name="Table Web 2" w:semiHidden="1" w:unhideWhenUsed="1"/>
     <w:lsdException w:name="Table Web 3" w:semiHidden="1" w:unhideWhenUsed="1"/>
     <w:lsdException w:name="Balloon Text" w:semiHidden="1" w:unhideWhenUsed="1"/>
     <w:lsdException w:name="Table Grid" w:uiPriority="59"/>
@@ -12755,12 +12758,6 @@
     <w:lsdException w:name="List Table 5 Dark Accent 6" w:uiPriority="50"/>
     <w:lsdException w:name="List Table 6 Colorful Accent 6" w:uiPriority="51"/>
     <w:lsdException w:name="List Table 7 Colorful Accent 6" w:uiPriority="52"/>
-    <w:lsdException w:name="Mention" w:semiHidden="1" w:unhideWhenUsed="1"/>
-    <w:lsdException w:name="Smart Hyperlink" w:semiHidden="1" w:unhideWhenUsed="1"/>
-    <w:lsdException w:name="Hashtag" w:semiHidden="1" w:unhideWhenUsed="1"/>
-    <w:lsdException w:name="Unresolved Mention" w:semiHidden="1" w:unhideWhenUsed="1"/>
-    <w:lsdException w:name="Smart Link" w:semiHidden="1" w:unhideWhenUsed="1"/>
-    <w:lsdException w:name="Smart Link Error" w:semiHidden="1" w:unhideWhenUsed="1"/>
   </w:latentStyles>
   <w:style w:type="paragraph" w:default="1" w:styleId="Normal">
     <w:name w:val="Normal"/>
@@ -14252,7 +14249,7 @@
 </file>
 
 <file path=customXml/itemProps1.xml><?xml version="1.0" encoding="utf-8"?>
-<ds:datastoreItem xmlns:ds="http://schemas.openxmlformats.org/officeDocument/2006/customXml" ds:itemID="{F8561DC8-4B77-40D8-95C6-90F1B976E596}">
+<ds:datastoreItem xmlns:ds="http://schemas.openxmlformats.org/officeDocument/2006/customXml" ds:itemID="{874EF72D-203F-401B-9B14-2F64A81CE6C5}">
   <ds:schemaRefs>
     <ds:schemaRef ds:uri="http://schemas.openxmlformats.org/officeDocument/2006/bibliography"/>
   </ds:schemaRefs>

</xml_diff>